<commit_message>
02-Fundamentals of Backend Architecture Design
</commit_message>
<xml_diff>
--- a/Backend Systems Book Structure.docx
+++ b/Backend Systems Book Structure.docx
@@ -412,6 +412,7 @@
       <w:commentRangeStart w:id="5"/>
       <w:r>
         <w:rPr>
+          <w:color w:val="92D050"/>
           <w:sz w:val="28"/>
           <w:szCs w:val="28"/>
         </w:rPr>
@@ -421,15 +422,24 @@
       <w:r>
         <w:rPr>
           <w:rStyle w:val="CommentReference"/>
+          <w:color w:val="92D050"/>
         </w:rPr>
         <w:commentReference w:id="5"/>
       </w:r>
       <w:r>
         <w:rPr>
+          <w:color w:val="92D050"/>
           <w:sz w:val="28"/>
           <w:szCs w:val="28"/>
         </w:rPr>
-        <w:t xml:space="preserve">in Backend Systems </w:t>
+        <w:t>in Backend Systems</w:t>
+      </w:r>
+      <w:r>
+        <w:rPr>
+          <w:sz w:val="28"/>
+          <w:szCs w:val="28"/>
+        </w:rPr>
+        <w:t xml:space="preserve"> </w:t>
       </w:r>
     </w:p>
     <w:p>

</xml_diff>

<commit_message>
Update Backend Systems Book Structure.docx
</commit_message>
<xml_diff>
--- a/Backend Systems Book Structure.docx
+++ b/Backend Systems Book Structure.docx
@@ -34,17 +34,56 @@
     <w:p>
       <w:pPr>
         <w:jc w:val="both"/>
-      </w:pPr>
-      <w:r>
-        <w:t>Green = completed</w:t>
-      </w:r>
-    </w:p>
-    <w:p>
-      <w:pPr>
-        <w:jc w:val="both"/>
-      </w:pPr>
-      <w:r>
-        <w:t>Red = important notes</w:t>
+        <w:rPr>
+          <w:sz w:val="32"/>
+          <w:szCs w:val="32"/>
+        </w:rPr>
+      </w:pPr>
+      <w:r>
+        <w:rPr>
+          <w:color w:val="47D459" w:themeColor="accent3" w:themeTint="99"/>
+          <w:sz w:val="32"/>
+          <w:szCs w:val="32"/>
+        </w:rPr>
+        <w:t xml:space="preserve">Green </w:t>
+      </w:r>
+      <w:r>
+        <w:rPr>
+          <w:sz w:val="32"/>
+          <w:szCs w:val="32"/>
+        </w:rPr>
+        <w:t>= completed</w:t>
+      </w:r>
+    </w:p>
+    <w:p>
+      <w:pPr>
+        <w:jc w:val="both"/>
+        <w:rPr>
+          <w:sz w:val="32"/>
+          <w:szCs w:val="32"/>
+        </w:rPr>
+      </w:pPr>
+      <w:r>
+        <w:rPr>
+          <w:color w:val="FF0000"/>
+          <w:sz w:val="32"/>
+          <w:szCs w:val="32"/>
+        </w:rPr>
+        <w:t xml:space="preserve">Red </w:t>
+      </w:r>
+      <w:r>
+        <w:rPr>
+          <w:sz w:val="32"/>
+          <w:szCs w:val="32"/>
+        </w:rPr>
+        <w:t xml:space="preserve">= </w:t>
+      </w:r>
+      <w:r>
+        <w:rPr>
+          <w:sz w:val="32"/>
+          <w:szCs w:val="32"/>
+        </w:rPr>
+        <w:t>TODO + Author</w:t>
       </w:r>
     </w:p>
     <w:p>
@@ -83,15 +122,7 @@
         <w:jc w:val="both"/>
       </w:pPr>
       <w:r>
-        <w:t xml:space="preserve">For the book I will use JS as the primary language. AWS </w:t>
-      </w:r>
-      <w:proofErr w:type="gramStart"/>
-      <w:r>
-        <w:t>as</w:t>
-      </w:r>
-      <w:proofErr w:type="gramEnd"/>
-      <w:r>
-        <w:t xml:space="preserve"> the primary cloud technology.</w:t>
+        <w:t>For the book I will use JS as the primary language. AWS as the primary cloud technology.</w:t>
       </w:r>
     </w:p>
     <w:p>
@@ -106,14 +137,16 @@
           <w:color w:val="4EA72E" w:themeColor="accent6"/>
           <w:sz w:val="28"/>
           <w:szCs w:val="28"/>
+          <w:lang w:val="fr-FR"/>
         </w:rPr>
       </w:pPr>
       <w:commentRangeStart w:id="0"/>
       <w:r>
         <w:rPr>
-          <w:color w:val="4EA72E" w:themeColor="accent6"/>
+          <w:color w:val="84E290" w:themeColor="accent3" w:themeTint="66"/>
           <w:sz w:val="28"/>
           <w:szCs w:val="28"/>
+          <w:lang w:val="fr-FR"/>
         </w:rPr>
         <w:t xml:space="preserve">Source Code </w:t>
       </w:r>
@@ -121,50 +154,66 @@
       <w:r>
         <w:rPr>
           <w:rStyle w:val="CommentReference"/>
-          <w:color w:val="4EA72E" w:themeColor="accent6"/>
+          <w:color w:val="84E290" w:themeColor="accent3" w:themeTint="66"/>
         </w:rPr>
         <w:commentReference w:id="0"/>
       </w:r>
       <w:r>
         <w:rPr>
-          <w:color w:val="4EA72E" w:themeColor="accent6"/>
+          <w:color w:val="84E290" w:themeColor="accent3" w:themeTint="66"/>
           <w:sz w:val="28"/>
           <w:szCs w:val="28"/>
+          <w:lang w:val="fr-FR"/>
         </w:rPr>
         <w:t xml:space="preserve">Management and Code Quality </w:t>
       </w:r>
-    </w:p>
-    <w:p>
-      <w:pPr>
-        <w:jc w:val="both"/>
-      </w:pPr>
-      <w:r>
-        <w:t xml:space="preserve"> Git workflows: Git Flow, trunk-based development </w:t>
-      </w:r>
-    </w:p>
-    <w:p>
-      <w:pPr>
-        <w:jc w:val="both"/>
-      </w:pPr>
-    </w:p>
-    <w:p>
-      <w:pPr>
-        <w:jc w:val="both"/>
-      </w:pPr>
-    </w:p>
-    <w:p>
-      <w:pPr>
-        <w:jc w:val="both"/>
-        <w:rPr>
+      <w:r>
+        <w:rPr>
+          <w:color w:val="84E290" w:themeColor="accent3" w:themeTint="66"/>
           <w:sz w:val="28"/>
           <w:szCs w:val="28"/>
-        </w:rPr>
-      </w:pPr>
-      <w:r>
+          <w:lang w:val="fr-FR"/>
+        </w:rPr>
+        <w:t>(Eugene)</w:t>
+      </w:r>
+    </w:p>
+    <w:p>
+      <w:pPr>
+        <w:jc w:val="both"/>
+      </w:pPr>
+      <w:r>
+        <w:rPr>
+          <w:lang w:val="fr-FR"/>
+        </w:rPr>
+        <w:t xml:space="preserve"> </w:t>
+      </w:r>
+      <w:r>
+        <w:t xml:space="preserve">Git workflows: Git Flow, trunk-based development </w:t>
+      </w:r>
+    </w:p>
+    <w:p>
+      <w:pPr>
+        <w:jc w:val="both"/>
+      </w:pPr>
+    </w:p>
+    <w:p>
+      <w:pPr>
+        <w:jc w:val="both"/>
+      </w:pPr>
+    </w:p>
+    <w:p>
+      <w:pPr>
+        <w:jc w:val="both"/>
         <w:rPr>
           <w:sz w:val="28"/>
           <w:szCs w:val="28"/>
         </w:rPr>
+      </w:pPr>
+      <w:r>
+        <w:rPr>
+          <w:sz w:val="28"/>
+          <w:szCs w:val="28"/>
+        </w:rPr>
         <w:t xml:space="preserve">Introduction to Information System Architecture </w:t>
       </w:r>
     </w:p>
@@ -234,6 +283,16 @@
         <w:jc w:val="both"/>
       </w:pPr>
       <w:r>
+        <w:rPr>
+          <w:b/>
+          <w:bCs/>
+        </w:rPr>
+        <w:t>POSTPONED?</w:t>
+      </w:r>
+      <w:r>
+        <w:t xml:space="preserve"> </w:t>
+      </w:r>
+      <w:r>
         <w:t xml:space="preserve">Role of </w:t>
       </w:r>
       <w:commentRangeStart w:id="2"/>
@@ -269,304 +328,255 @@
       </w:pPr>
       <w:r>
         <w:rPr>
+          <w:color w:val="47D459" w:themeColor="accent3" w:themeTint="99"/>
           <w:sz w:val="28"/>
           <w:szCs w:val="28"/>
         </w:rPr>
         <w:t xml:space="preserve">Fundamentals of Backend Architecture Design </w:t>
       </w:r>
-    </w:p>
-    <w:p>
-      <w:pPr>
-        <w:jc w:val="both"/>
-      </w:pPr>
-      <w:r>
-        <w:t>Service layers: API, business logic, data access</w:t>
-      </w:r>
-    </w:p>
-    <w:p>
-      <w:pPr>
-        <w:jc w:val="both"/>
-      </w:pPr>
-      <w:r>
-        <w:t>Architectural principles: separation of concerns, DRY, SOLID</w:t>
-      </w:r>
-    </w:p>
-    <w:p>
-      <w:pPr>
-        <w:jc w:val="both"/>
-      </w:pPr>
-      <w:commentRangeStart w:id="3"/>
-      <w:r>
-        <w:t>Common services</w:t>
-      </w:r>
-      <w:commentRangeEnd w:id="3"/>
-      <w:r>
-        <w:rPr>
-          <w:rStyle w:val="CommentReference"/>
-        </w:rPr>
-        <w:commentReference w:id="3"/>
-      </w:r>
-      <w:r>
-        <w:t>: validation, authentication, authorization, configuration, error handling, logging</w:t>
-      </w:r>
-      <w:r>
-        <w:t>. Examples with Express JS and Python Django.</w:t>
-      </w:r>
-    </w:p>
-    <w:p>
-      <w:pPr>
-        <w:jc w:val="both"/>
-      </w:pPr>
-    </w:p>
-    <w:p>
-      <w:pPr>
-        <w:jc w:val="both"/>
-        <w:rPr>
+      <w:r>
+        <w:rPr>
+          <w:color w:val="47D459" w:themeColor="accent3" w:themeTint="99"/>
           <w:sz w:val="28"/>
           <w:szCs w:val="28"/>
         </w:rPr>
-      </w:pPr>
-      <w:commentRangeStart w:id="4"/>
-      <w:r>
+        <w:t>(Eugene)</w:t>
+      </w:r>
+    </w:p>
+    <w:p>
+      <w:pPr>
+        <w:jc w:val="both"/>
+      </w:pPr>
+      <w:r>
+        <w:t>Service layers: API, business logic, data access</w:t>
+      </w:r>
+    </w:p>
+    <w:p>
+      <w:pPr>
+        <w:jc w:val="both"/>
+      </w:pPr>
+      <w:r>
+        <w:t>Architectural principles: separation of concerns, DRY, SOLID</w:t>
+      </w:r>
+    </w:p>
+    <w:p>
+      <w:pPr>
+        <w:jc w:val="both"/>
+      </w:pPr>
+      <w:commentRangeStart w:id="3"/>
+      <w:r>
+        <w:t>Common services</w:t>
+      </w:r>
+      <w:commentRangeEnd w:id="3"/>
+      <w:r>
+        <w:rPr>
+          <w:rStyle w:val="CommentReference"/>
+        </w:rPr>
+        <w:commentReference w:id="3"/>
+      </w:r>
+      <w:r>
+        <w:t>: validation, authentication, authorization, configuration, error handling, logging</w:t>
+      </w:r>
+      <w:r>
+        <w:t>. Examples with Express JS and Python Django.</w:t>
+      </w:r>
+    </w:p>
+    <w:p>
+      <w:pPr>
+        <w:jc w:val="both"/>
+      </w:pPr>
+    </w:p>
+    <w:p>
+      <w:pPr>
+        <w:jc w:val="both"/>
         <w:rPr>
           <w:sz w:val="28"/>
           <w:szCs w:val="28"/>
         </w:rPr>
-        <w:t xml:space="preserve">Authentication </w:t>
-      </w:r>
-      <w:commentRangeEnd w:id="4"/>
-      <w:r>
-        <w:rPr>
-          <w:rStyle w:val="CommentReference"/>
-        </w:rPr>
-        <w:commentReference w:id="4"/>
-      </w:r>
-      <w:r>
-        <w:rPr>
+      </w:pPr>
+      <w:commentRangeStart w:id="4"/>
+      <w:r>
+        <w:rPr>
+          <w:color w:val="84E290" w:themeColor="accent3" w:themeTint="66"/>
           <w:sz w:val="28"/>
           <w:szCs w:val="28"/>
         </w:rPr>
-        <w:t xml:space="preserve">and Authorization </w:t>
-      </w:r>
-    </w:p>
-    <w:p>
-      <w:pPr>
-        <w:jc w:val="both"/>
-      </w:pPr>
-      <w:r>
         <w:lastRenderedPageBreak/>
-        <w:t>Authentication strategies: JWT, OAuth2, SSO</w:t>
-      </w:r>
-    </w:p>
-    <w:p>
-      <w:pPr>
-        <w:jc w:val="both"/>
-      </w:pPr>
-      <w:r>
-        <w:t>Identity providers: Auth0, Azure AD, Keycloak</w:t>
-      </w:r>
-    </w:p>
-    <w:p>
-      <w:pPr>
-        <w:jc w:val="both"/>
-      </w:pPr>
-      <w:r>
-        <w:t>Authorization models: Role-based access control (RBAC), attribute-based access control (ABAC)</w:t>
-      </w:r>
-    </w:p>
-    <w:p>
-      <w:pPr>
-        <w:jc w:val="both"/>
-      </w:pPr>
-      <w:r>
-        <w:t>Security middleware and token management</w:t>
-      </w:r>
-    </w:p>
-    <w:p>
-      <w:pPr>
-        <w:jc w:val="both"/>
-      </w:pPr>
-      <w:r>
-        <w:t xml:space="preserve">Approach: </w:t>
-      </w:r>
-      <w:r>
-        <w:t>Something You Know, Have, or Are. Explain physical keys</w:t>
-      </w:r>
-      <w:r>
-        <w:t>.</w:t>
-      </w:r>
-    </w:p>
-    <w:p>
-      <w:pPr>
-        <w:jc w:val="both"/>
-      </w:pPr>
-    </w:p>
-    <w:p>
-      <w:pPr>
-        <w:jc w:val="both"/>
-        <w:rPr>
+        <w:t xml:space="preserve">Authentication </w:t>
+      </w:r>
+      <w:commentRangeEnd w:id="4"/>
+      <w:r>
+        <w:rPr>
+          <w:rStyle w:val="CommentReference"/>
+          <w:color w:val="84E290" w:themeColor="accent3" w:themeTint="66"/>
+        </w:rPr>
+        <w:commentReference w:id="4"/>
+      </w:r>
+      <w:r>
+        <w:rPr>
+          <w:color w:val="84E290" w:themeColor="accent3" w:themeTint="66"/>
           <w:sz w:val="28"/>
           <w:szCs w:val="28"/>
         </w:rPr>
-      </w:pPr>
-      <w:commentRangeStart w:id="5"/>
-      <w:r>
-        <w:rPr>
-          <w:color w:val="92D050"/>
+        <w:t xml:space="preserve">and Authorization </w:t>
+      </w:r>
+      <w:r>
+        <w:rPr>
+          <w:color w:val="84E290" w:themeColor="accent3" w:themeTint="66"/>
           <w:sz w:val="28"/>
           <w:szCs w:val="28"/>
         </w:rPr>
-        <w:t xml:space="preserve">Security </w:t>
-      </w:r>
-      <w:commentRangeEnd w:id="5"/>
-      <w:r>
-        <w:rPr>
-          <w:rStyle w:val="CommentReference"/>
-          <w:color w:val="92D050"/>
-        </w:rPr>
-        <w:commentReference w:id="5"/>
-      </w:r>
-      <w:r>
-        <w:rPr>
-          <w:color w:val="92D050"/>
+        <w:t>(Eugene)</w:t>
+      </w:r>
+    </w:p>
+    <w:p>
+      <w:pPr>
+        <w:jc w:val="both"/>
+      </w:pPr>
+      <w:r>
+        <w:t>Authentication strategies: JWT, OAuth2, SSO</w:t>
+      </w:r>
+    </w:p>
+    <w:p>
+      <w:pPr>
+        <w:jc w:val="both"/>
+      </w:pPr>
+      <w:r>
+        <w:t>Identity providers: Auth0, Azure AD, Keycloak</w:t>
+      </w:r>
+    </w:p>
+    <w:p>
+      <w:pPr>
+        <w:jc w:val="both"/>
+      </w:pPr>
+      <w:r>
+        <w:t>Authorization models: Role-based access control (RBAC), attribute-based access control (ABAC)</w:t>
+      </w:r>
+    </w:p>
+    <w:p>
+      <w:pPr>
+        <w:jc w:val="both"/>
+      </w:pPr>
+      <w:r>
+        <w:t>Security middleware and token management</w:t>
+      </w:r>
+    </w:p>
+    <w:p>
+      <w:pPr>
+        <w:jc w:val="both"/>
+      </w:pPr>
+      <w:r>
+        <w:t xml:space="preserve">Approach: </w:t>
+      </w:r>
+      <w:r>
+        <w:t>Something You Know, Have, or Are. Explain physical keys</w:t>
+      </w:r>
+      <w:r>
+        <w:t>.</w:t>
+      </w:r>
+    </w:p>
+    <w:p>
+      <w:pPr>
+        <w:jc w:val="both"/>
+      </w:pPr>
+    </w:p>
+    <w:p>
+      <w:pPr>
+        <w:jc w:val="both"/>
+        <w:rPr>
           <w:sz w:val="28"/>
           <w:szCs w:val="28"/>
         </w:rPr>
-        <w:t>in Backend Systems</w:t>
-      </w:r>
-      <w:r>
-        <w:rPr>
+      </w:pPr>
+      <w:commentRangeStart w:id="5"/>
+      <w:r>
+        <w:rPr>
+          <w:color w:val="84E290" w:themeColor="accent3" w:themeTint="66"/>
           <w:sz w:val="28"/>
           <w:szCs w:val="28"/>
         </w:rPr>
-        <w:t xml:space="preserve"> </w:t>
-      </w:r>
-    </w:p>
-    <w:p>
-      <w:pPr>
-        <w:jc w:val="both"/>
-      </w:pPr>
-      <w:r>
-        <w:t>Assets and their value, threat models.</w:t>
-      </w:r>
-    </w:p>
-    <w:p>
-      <w:pPr>
-        <w:jc w:val="both"/>
-      </w:pPr>
-      <w:r>
-        <w:t>Common threats and mitigation (OWASP Top 10)</w:t>
-      </w:r>
-    </w:p>
-    <w:p>
-      <w:pPr>
-        <w:jc w:val="both"/>
-      </w:pPr>
-      <w:r>
-        <w:t>Secure coding practices</w:t>
-      </w:r>
-    </w:p>
-    <w:p>
-      <w:pPr>
-        <w:jc w:val="both"/>
-      </w:pPr>
-      <w:r>
-        <w:t>Data encryption, TLS/SSL, secrets management</w:t>
-      </w:r>
-    </w:p>
-    <w:p>
-      <w:pPr>
-        <w:jc w:val="both"/>
-      </w:pPr>
-      <w:r>
-        <w:t xml:space="preserve">Security standards and </w:t>
-      </w:r>
-      <w:commentRangeStart w:id="6"/>
-      <w:r>
-        <w:t>compliance</w:t>
-      </w:r>
-      <w:commentRangeEnd w:id="6"/>
+        <w:t xml:space="preserve">Security </w:t>
+      </w:r>
+      <w:commentRangeEnd w:id="5"/>
       <w:r>
         <w:rPr>
           <w:rStyle w:val="CommentReference"/>
-        </w:rPr>
-        <w:commentReference w:id="6"/>
-      </w:r>
-      <w:r>
-        <w:t>: SSLDC, ISO 27001, SOC 2</w:t>
-      </w:r>
-      <w:r>
-        <w:t>, EU GDPR.</w:t>
-      </w:r>
-    </w:p>
-    <w:p>
-      <w:pPr>
-        <w:jc w:val="both"/>
-      </w:pPr>
-    </w:p>
-    <w:p>
-      <w:pPr>
-        <w:jc w:val="both"/>
-        <w:rPr>
+          <w:color w:val="84E290" w:themeColor="accent3" w:themeTint="66"/>
+        </w:rPr>
+        <w:commentReference w:id="5"/>
+      </w:r>
+      <w:r>
+        <w:rPr>
+          <w:color w:val="84E290" w:themeColor="accent3" w:themeTint="66"/>
           <w:sz w:val="28"/>
           <w:szCs w:val="28"/>
         </w:rPr>
-      </w:pPr>
-      <w:r>
-        <w:rPr>
+        <w:t xml:space="preserve">in Backend Systems </w:t>
+      </w:r>
+      <w:r>
+        <w:rPr>
+          <w:color w:val="84E290" w:themeColor="accent3" w:themeTint="66"/>
           <w:sz w:val="28"/>
           <w:szCs w:val="28"/>
         </w:rPr>
-        <w:t xml:space="preserve">Testing Backend Applications </w:t>
-      </w:r>
-    </w:p>
-    <w:p>
-      <w:pPr>
-        <w:jc w:val="both"/>
-      </w:pPr>
-      <w:r>
-        <w:t xml:space="preserve"> Unit, integration, and end-to-end testing</w:t>
-      </w:r>
-    </w:p>
-    <w:p>
-      <w:pPr>
-        <w:jc w:val="both"/>
-      </w:pPr>
-      <w:r>
-        <w:t xml:space="preserve"> Testing frameworks and tools</w:t>
-      </w:r>
-    </w:p>
-    <w:p>
-      <w:pPr>
-        <w:jc w:val="both"/>
-      </w:pPr>
-      <w:r>
-        <w:t xml:space="preserve"> Mocking, test coverage, and CI integration</w:t>
-      </w:r>
-    </w:p>
-    <w:p>
-      <w:pPr>
-        <w:jc w:val="both"/>
-      </w:pPr>
-      <w:commentRangeStart w:id="7"/>
-      <w:r>
-        <w:t xml:space="preserve">Penetration testing </w:t>
-      </w:r>
-      <w:commentRangeEnd w:id="7"/>
+        <w:t>(Eugene)</w:t>
+      </w:r>
+    </w:p>
+    <w:p>
+      <w:pPr>
+        <w:jc w:val="both"/>
+      </w:pPr>
+      <w:r>
+        <w:t>Assets and their value, threat models.</w:t>
+      </w:r>
+    </w:p>
+    <w:p>
+      <w:pPr>
+        <w:jc w:val="both"/>
+      </w:pPr>
+      <w:r>
+        <w:t>Common threats and mitigation (OWASP Top 10)</w:t>
+      </w:r>
+    </w:p>
+    <w:p>
+      <w:pPr>
+        <w:jc w:val="both"/>
+      </w:pPr>
+      <w:r>
+        <w:t>Secure coding practices</w:t>
+      </w:r>
+    </w:p>
+    <w:p>
+      <w:pPr>
+        <w:jc w:val="both"/>
+      </w:pPr>
+      <w:r>
+        <w:t>Data encryption, TLS/SSL, secrets management</w:t>
+      </w:r>
+    </w:p>
+    <w:p>
+      <w:pPr>
+        <w:jc w:val="both"/>
+      </w:pPr>
+      <w:r>
+        <w:t xml:space="preserve">Security standards and </w:t>
+      </w:r>
+      <w:commentRangeStart w:id="6"/>
+      <w:r>
+        <w:t>compliance</w:t>
+      </w:r>
+      <w:commentRangeEnd w:id="6"/>
       <w:r>
         <w:rPr>
           <w:rStyle w:val="CommentReference"/>
         </w:rPr>
-        <w:commentReference w:id="7"/>
-      </w:r>
-      <w:r>
-        <w:t xml:space="preserve">(basic understanding) </w:t>
-      </w:r>
-      <w:r>
-        <w:t>and threat modeling</w:t>
-      </w:r>
-      <w:r>
-        <w:t>.</w:t>
+        <w:commentReference w:id="6"/>
+      </w:r>
+      <w:r>
+        <w:t>: SSLDC, ISO 27001, SOC 2</w:t>
+      </w:r>
+      <w:r>
+        <w:t>, EU GDPR.</w:t>
       </w:r>
     </w:p>
     <w:p>
@@ -582,173 +592,67 @@
           <w:szCs w:val="28"/>
         </w:rPr>
       </w:pPr>
-      <w:commentRangeStart w:id="8"/>
       <w:r>
         <w:rPr>
           <w:sz w:val="28"/>
           <w:szCs w:val="28"/>
         </w:rPr>
-        <w:t xml:space="preserve">Cloud-Native Development </w:t>
-      </w:r>
-      <w:commentRangeEnd w:id="8"/>
+        <w:t xml:space="preserve">Testing Backend Applications </w:t>
+      </w:r>
+    </w:p>
+    <w:p>
+      <w:pPr>
+        <w:jc w:val="both"/>
+      </w:pPr>
+      <w:r>
+        <w:t xml:space="preserve"> Unit, integration, and end-to-end testing</w:t>
+      </w:r>
+    </w:p>
+    <w:p>
+      <w:pPr>
+        <w:jc w:val="both"/>
+      </w:pPr>
+      <w:r>
+        <w:t xml:space="preserve"> Testing frameworks and tools</w:t>
+      </w:r>
+    </w:p>
+    <w:p>
+      <w:pPr>
+        <w:jc w:val="both"/>
+      </w:pPr>
+      <w:r>
+        <w:t xml:space="preserve"> Mocking, test coverage, and CI integration</w:t>
+      </w:r>
+    </w:p>
+    <w:p>
+      <w:pPr>
+        <w:jc w:val="both"/>
+      </w:pPr>
+      <w:commentRangeStart w:id="7"/>
+      <w:r>
+        <w:t xml:space="preserve">Penetration testing </w:t>
+      </w:r>
+      <w:commentRangeEnd w:id="7"/>
       <w:r>
         <w:rPr>
           <w:rStyle w:val="CommentReference"/>
         </w:rPr>
-        <w:commentReference w:id="8"/>
-      </w:r>
-    </w:p>
-    <w:p>
-      <w:pPr>
-        <w:jc w:val="both"/>
-      </w:pPr>
-      <w:commentRangeStart w:id="9"/>
-      <w:r>
-        <w:t>Statelessness</w:t>
-      </w:r>
-      <w:commentRangeEnd w:id="9"/>
-      <w:r>
-        <w:rPr>
-          <w:rStyle w:val="CommentReference"/>
-        </w:rPr>
-        <w:commentReference w:id="9"/>
-      </w:r>
-      <w:r>
-        <w:t>, autoscaling, fault tolerance</w:t>
-      </w:r>
-    </w:p>
-    <w:p>
-      <w:pPr>
-        <w:jc w:val="both"/>
-      </w:pPr>
-      <w:r>
-        <w:t xml:space="preserve">Use of managed services (e.g., </w:t>
-      </w:r>
-      <w:commentRangeStart w:id="10"/>
-      <w:r>
-        <w:t>databases, queues, caches</w:t>
-      </w:r>
-      <w:commentRangeEnd w:id="10"/>
-      <w:r>
-        <w:rPr>
-          <w:rStyle w:val="CommentReference"/>
-        </w:rPr>
-        <w:commentReference w:id="10"/>
-      </w:r>
-      <w:r>
-        <w:t>)</w:t>
-      </w:r>
-      <w:r>
-        <w:t xml:space="preserve">. These things </w:t>
-      </w:r>
-      <w:proofErr w:type="gramStart"/>
-      <w:r>
-        <w:t>described</w:t>
-      </w:r>
-      <w:proofErr w:type="gramEnd"/>
-      <w:r>
-        <w:t xml:space="preserve"> from cloud development angle.</w:t>
-      </w:r>
-    </w:p>
-    <w:p>
-      <w:pPr>
-        <w:jc w:val="both"/>
-      </w:pPr>
-      <w:r>
-        <w:t>Observability: logging, metrics, tracing</w:t>
-      </w:r>
-    </w:p>
-    <w:p>
-      <w:pPr>
-        <w:jc w:val="both"/>
-      </w:pPr>
-      <w:r>
-        <w:t>AWS SDK</w:t>
-      </w:r>
-    </w:p>
-    <w:p>
-      <w:pPr>
-        <w:jc w:val="both"/>
-      </w:pPr>
-      <w:r>
-        <w:t xml:space="preserve">Containerization and Virtualization </w:t>
-      </w:r>
-    </w:p>
-    <w:p>
-      <w:pPr>
-        <w:jc w:val="both"/>
-      </w:pPr>
-      <w:r>
-        <w:t>Docker basics: images, containers, volumes, networks</w:t>
-      </w:r>
-    </w:p>
-    <w:p>
-      <w:pPr>
-        <w:jc w:val="both"/>
-      </w:pPr>
-      <w:r>
-        <w:t xml:space="preserve">Orchestration overview: </w:t>
-      </w:r>
-      <w:commentRangeStart w:id="11"/>
-      <w:r>
-        <w:t>Docker Compose vs. Kubernetes</w:t>
-      </w:r>
-      <w:commentRangeEnd w:id="11"/>
-      <w:r>
-        <w:rPr>
-          <w:rStyle w:val="CommentReference"/>
-        </w:rPr>
-        <w:commentReference w:id="11"/>
-      </w:r>
-      <w:r>
-        <w:t>. For example, two services in two containers orchestrated by Kubernetes.</w:t>
-      </w:r>
-    </w:p>
-    <w:p>
-      <w:pPr>
-        <w:jc w:val="both"/>
-      </w:pPr>
-      <w:r>
-        <w:lastRenderedPageBreak/>
-        <w:t xml:space="preserve"> CI/CD pipelines with containers</w:t>
-      </w:r>
-    </w:p>
-    <w:p>
-      <w:pPr>
-        <w:jc w:val="both"/>
-      </w:pPr>
-      <w:r>
-        <w:t xml:space="preserve">Deployment and Delivery </w:t>
-      </w:r>
-    </w:p>
-    <w:p>
-      <w:pPr>
-        <w:jc w:val="both"/>
-      </w:pPr>
-      <w:r>
-        <w:t xml:space="preserve"> Deployment strategies: rolling, blue-green, canary</w:t>
-      </w:r>
-    </w:p>
-    <w:p>
-      <w:pPr>
-        <w:jc w:val="both"/>
-      </w:pPr>
-      <w:r>
-        <w:t xml:space="preserve"> CI/CD tools: GitHub Actions, GitLab CI, Jenkins</w:t>
-      </w:r>
-    </w:p>
-    <w:p>
-      <w:pPr>
-        <w:jc w:val="both"/>
-      </w:pPr>
-      <w:r>
-        <w:t xml:space="preserve"> Infrastructure as Code: Terraform, </w:t>
-      </w:r>
-      <w:proofErr w:type="spellStart"/>
-      <w:r>
-        <w:t>Pulumi</w:t>
-      </w:r>
-      <w:proofErr w:type="spellEnd"/>
+        <w:commentReference w:id="7"/>
+      </w:r>
+      <w:r>
+        <w:t xml:space="preserve">(basic understanding) </w:t>
+      </w:r>
+      <w:r>
+        <w:t>and threat modeling</w:t>
+      </w:r>
+      <w:r>
+        <w:t>.</w:t>
+      </w:r>
+    </w:p>
+    <w:p>
+      <w:pPr>
+        <w:jc w:val="both"/>
+      </w:pPr>
     </w:p>
     <w:p>
       <w:pPr>
@@ -758,59 +662,320 @@
           <w:szCs w:val="28"/>
         </w:rPr>
       </w:pPr>
+      <w:commentRangeStart w:id="8"/>
       <w:r>
         <w:rPr>
           <w:sz w:val="28"/>
           <w:szCs w:val="28"/>
         </w:rPr>
-        <w:t>Code Quality</w:t>
-      </w:r>
-    </w:p>
-    <w:p>
-      <w:pPr>
-        <w:jc w:val="both"/>
-      </w:pPr>
-      <w:commentRangeStart w:id="12"/>
-      <w:r>
-        <w:t>Static code analysis</w:t>
-      </w:r>
-      <w:commentRangeEnd w:id="12"/>
+        <w:t xml:space="preserve">Cloud-Native Development </w:t>
+      </w:r>
+      <w:commentRangeEnd w:id="8"/>
       <w:r>
         <w:rPr>
           <w:rStyle w:val="CommentReference"/>
         </w:rPr>
-        <w:commentReference w:id="12"/>
-      </w:r>
-      <w:r>
-        <w:t>, linters, and code review</w:t>
-      </w:r>
-    </w:p>
-    <w:p>
-      <w:pPr>
-        <w:jc w:val="both"/>
-      </w:pPr>
+        <w:commentReference w:id="8"/>
+      </w:r>
+    </w:p>
+    <w:p>
+      <w:pPr>
+        <w:jc w:val="both"/>
+        <w:rPr>
+          <w:color w:val="84E290" w:themeColor="accent3" w:themeTint="66"/>
+        </w:rPr>
+      </w:pPr>
+      <w:r>
+        <w:rPr>
+          <w:color w:val="84E290" w:themeColor="accent3" w:themeTint="66"/>
+        </w:rPr>
+        <w:t xml:space="preserve">EUGENE: </w:t>
+      </w:r>
+      <w:commentRangeStart w:id="9"/>
+      <w:r>
+        <w:rPr>
+          <w:color w:val="84E290" w:themeColor="accent3" w:themeTint="66"/>
+        </w:rPr>
+        <w:t>Statelessness</w:t>
+      </w:r>
+      <w:commentRangeEnd w:id="9"/>
+      <w:r>
+        <w:rPr>
+          <w:rStyle w:val="CommentReference"/>
+          <w:color w:val="84E290" w:themeColor="accent3" w:themeTint="66"/>
+        </w:rPr>
+        <w:commentReference w:id="9"/>
+      </w:r>
+      <w:r>
+        <w:rPr>
+          <w:color w:val="84E290" w:themeColor="accent3" w:themeTint="66"/>
+        </w:rPr>
+        <w:t>, autoscaling, fault tolerance</w:t>
+      </w:r>
+    </w:p>
+    <w:p>
+      <w:pPr>
+        <w:jc w:val="both"/>
+      </w:pPr>
+      <w:r>
+        <w:t xml:space="preserve">Use of managed services (e.g., </w:t>
+      </w:r>
+      <w:commentRangeStart w:id="10"/>
+      <w:r>
+        <w:t>databases, queues, caches</w:t>
+      </w:r>
+      <w:commentRangeEnd w:id="10"/>
+      <w:r>
+        <w:rPr>
+          <w:rStyle w:val="CommentReference"/>
+        </w:rPr>
+        <w:commentReference w:id="10"/>
+      </w:r>
+      <w:r>
+        <w:t>)</w:t>
+      </w:r>
+      <w:r>
+        <w:t>. These things described from cloud development angle.</w:t>
+      </w:r>
+    </w:p>
+    <w:p>
+      <w:pPr>
+        <w:jc w:val="both"/>
+      </w:pPr>
+      <w:r>
+        <w:t>Observability: logging, metrics, tracing</w:t>
+      </w:r>
+    </w:p>
+    <w:p>
+      <w:pPr>
+        <w:jc w:val="both"/>
+      </w:pPr>
+      <w:r>
+        <w:rPr>
+          <w:color w:val="FF0000"/>
+        </w:rPr>
+        <w:t>EUGENE</w:t>
+      </w:r>
+      <w:r>
+        <w:rPr>
+          <w:color w:val="FF0000"/>
+        </w:rPr>
+        <w:t xml:space="preserve"> (IN PROGRESS)</w:t>
+      </w:r>
+      <w:r>
+        <w:rPr>
+          <w:color w:val="FF0000"/>
+        </w:rPr>
+        <w:t xml:space="preserve">: </w:t>
+      </w:r>
+      <w:r>
+        <w:t>AWS SDK</w:t>
+      </w:r>
+    </w:p>
+    <w:p>
+      <w:pPr>
+        <w:jc w:val="both"/>
+      </w:pPr>
+      <w:r>
+        <w:rPr>
+          <w:color w:val="FF0000"/>
+        </w:rPr>
+        <w:t>ENRI</w:t>
+      </w:r>
+      <w:r>
+        <w:rPr>
+          <w:color w:val="FF0000"/>
+        </w:rPr>
+        <w:t>K</w:t>
+      </w:r>
+      <w:r>
+        <w:rPr>
+          <w:color w:val="FF0000"/>
+        </w:rPr>
+        <w:t>O</w:t>
+      </w:r>
+      <w:r>
+        <w:t xml:space="preserve">: </w:t>
+      </w:r>
+      <w:r>
+        <w:t xml:space="preserve">Containerization and Virtualization </w:t>
+      </w:r>
+    </w:p>
+    <w:p>
+      <w:pPr>
+        <w:jc w:val="both"/>
+      </w:pPr>
+      <w:r>
+        <w:rPr>
+          <w:color w:val="FF0000"/>
+        </w:rPr>
+        <w:t>ENRI</w:t>
+      </w:r>
+      <w:r>
+        <w:rPr>
+          <w:color w:val="FF0000"/>
+        </w:rPr>
+        <w:t>K</w:t>
+      </w:r>
+      <w:r>
+        <w:rPr>
+          <w:color w:val="FF0000"/>
+        </w:rPr>
+        <w:t>O</w:t>
+      </w:r>
+      <w:r>
+        <w:t>:</w:t>
+      </w:r>
       <w:r>
         <w:t xml:space="preserve"> </w:t>
       </w:r>
-      <w:commentRangeStart w:id="13"/>
-      <w:r>
-        <w:t>Refactoring</w:t>
-      </w:r>
-      <w:commentRangeEnd w:id="13"/>
+      <w:r>
+        <w:t>Docker basics: images, containers, volumes, networks</w:t>
+      </w:r>
+    </w:p>
+    <w:p>
+      <w:pPr>
+        <w:jc w:val="both"/>
+      </w:pPr>
+      <w:r>
+        <w:rPr>
+          <w:color w:val="FF0000"/>
+        </w:rPr>
+        <w:lastRenderedPageBreak/>
+        <w:t>ENRI</w:t>
+      </w:r>
+      <w:r>
+        <w:rPr>
+          <w:color w:val="FF0000"/>
+        </w:rPr>
+        <w:t>K</w:t>
+      </w:r>
+      <w:r>
+        <w:rPr>
+          <w:color w:val="FF0000"/>
+        </w:rPr>
+        <w:t>O</w:t>
+      </w:r>
+      <w:r>
+        <w:t>:</w:t>
+      </w:r>
+      <w:r>
+        <w:t xml:space="preserve"> </w:t>
+      </w:r>
+      <w:r>
+        <w:t xml:space="preserve">Orchestration overview: </w:t>
+      </w:r>
+      <w:commentRangeStart w:id="11"/>
+      <w:r>
+        <w:t>Docker Compose vs. Kubernetes</w:t>
+      </w:r>
+      <w:commentRangeEnd w:id="11"/>
       <w:r>
         <w:rPr>
           <w:rStyle w:val="CommentReference"/>
         </w:rPr>
-        <w:commentReference w:id="13"/>
-      </w:r>
-      <w:r>
-        <w:t xml:space="preserve"> and handling technical debt. Reverse-engineering.</w:t>
-      </w:r>
-    </w:p>
-    <w:p>
-      <w:pPr>
-        <w:jc w:val="both"/>
-      </w:pPr>
+        <w:commentReference w:id="11"/>
+      </w:r>
+      <w:r>
+        <w:t>. For example, two services in two containers orchestrated by Kubernetes.</w:t>
+      </w:r>
+    </w:p>
+    <w:p>
+      <w:pPr>
+        <w:jc w:val="both"/>
+      </w:pPr>
+      <w:r>
+        <w:rPr>
+          <w:color w:val="FF0000"/>
+        </w:rPr>
+        <w:t>ADAM</w:t>
+      </w:r>
+      <w:r>
+        <w:t>:</w:t>
+      </w:r>
+      <w:r>
+        <w:t xml:space="preserve"> CI/CD pipelines with containers</w:t>
+      </w:r>
+    </w:p>
+    <w:p>
+      <w:pPr>
+        <w:jc w:val="both"/>
+      </w:pPr>
+      <w:r>
+        <w:rPr>
+          <w:color w:val="FF0000"/>
+        </w:rPr>
+        <w:t>ADAM</w:t>
+      </w:r>
+      <w:r>
+        <w:t xml:space="preserve">: </w:t>
+      </w:r>
+      <w:r>
+        <w:t xml:space="preserve">Deployment and Delivery </w:t>
+      </w:r>
+    </w:p>
+    <w:p>
+      <w:pPr>
+        <w:jc w:val="both"/>
+      </w:pPr>
+      <w:r>
+        <w:rPr>
+          <w:color w:val="FF0000"/>
+        </w:rPr>
+        <w:t>ADAM</w:t>
+      </w:r>
+      <w:r>
+        <w:t xml:space="preserve">: </w:t>
+      </w:r>
+      <w:r>
+        <w:t>Deployment strategies: rolling, blue-green, canary</w:t>
+      </w:r>
+    </w:p>
+    <w:p>
+      <w:pPr>
+        <w:jc w:val="both"/>
+      </w:pPr>
+      <w:r>
+        <w:rPr>
+          <w:color w:val="FF0000"/>
+        </w:rPr>
+        <w:t>ADAM</w:t>
+      </w:r>
+      <w:r>
+        <w:t xml:space="preserve">: </w:t>
+      </w:r>
+      <w:r>
+        <w:t>CI/CD tools: GitHub Actions, GitLab CI, Jenkins</w:t>
+      </w:r>
+    </w:p>
+    <w:p>
+      <w:pPr>
+        <w:jc w:val="both"/>
+      </w:pPr>
+      <w:r>
+        <w:rPr>
+          <w:color w:val="FF0000"/>
+        </w:rPr>
+        <w:t>ENRI</w:t>
+      </w:r>
+      <w:r>
+        <w:rPr>
+          <w:color w:val="FF0000"/>
+        </w:rPr>
+        <w:t>K</w:t>
+      </w:r>
+      <w:r>
+        <w:rPr>
+          <w:color w:val="FF0000"/>
+        </w:rPr>
+        <w:t>O</w:t>
+      </w:r>
+      <w:r>
+        <w:t xml:space="preserve">: </w:t>
+      </w:r>
+      <w:r>
+        <w:t>Infrastructure as Code: Terraform, Pulumi</w:t>
+      </w:r>
     </w:p>
     <w:p>
       <w:pPr>
@@ -825,26 +990,90 @@
           <w:szCs w:val="28"/>
         </w:rPr>
       </w:pPr>
-      <w:commentRangeStart w:id="14"/>
       <w:r>
         <w:rPr>
           <w:sz w:val="28"/>
           <w:szCs w:val="28"/>
         </w:rPr>
-        <w:t>Maintenance</w:t>
-      </w:r>
-      <w:commentRangeEnd w:id="14"/>
+        <w:t>Code Quality</w:t>
+      </w:r>
+    </w:p>
+    <w:p>
+      <w:pPr>
+        <w:jc w:val="both"/>
+      </w:pPr>
+      <w:commentRangeStart w:id="12"/>
+      <w:r>
+        <w:t>Static code analysis</w:t>
+      </w:r>
+      <w:commentRangeEnd w:id="12"/>
       <w:r>
         <w:rPr>
           <w:rStyle w:val="CommentReference"/>
         </w:rPr>
-        <w:commentReference w:id="14"/>
-      </w:r>
-      <w:r>
+        <w:commentReference w:id="12"/>
+      </w:r>
+      <w:r>
+        <w:t>, linters, and code review</w:t>
+      </w:r>
+    </w:p>
+    <w:p>
+      <w:pPr>
+        <w:jc w:val="both"/>
+      </w:pPr>
+      <w:commentRangeStart w:id="13"/>
+      <w:r>
+        <w:t>Refactoring</w:t>
+      </w:r>
+      <w:commentRangeEnd w:id="13"/>
+      <w:r>
+        <w:rPr>
+          <w:rStyle w:val="CommentReference"/>
+        </w:rPr>
+        <w:commentReference w:id="13"/>
+      </w:r>
+      <w:r>
+        <w:t xml:space="preserve"> and handling technical debt. Reverse-engineering.</w:t>
+      </w:r>
+    </w:p>
+    <w:p>
+      <w:pPr>
+        <w:jc w:val="both"/>
+      </w:pPr>
+    </w:p>
+    <w:p>
+      <w:pPr>
+        <w:jc w:val="both"/>
+      </w:pPr>
+    </w:p>
+    <w:p>
+      <w:pPr>
+        <w:jc w:val="both"/>
         <w:rPr>
           <w:sz w:val="28"/>
           <w:szCs w:val="28"/>
         </w:rPr>
+      </w:pPr>
+      <w:commentRangeStart w:id="14"/>
+      <w:r>
+        <w:rPr>
+          <w:sz w:val="28"/>
+          <w:szCs w:val="28"/>
+        </w:rPr>
+        <w:t>Maintenance</w:t>
+      </w:r>
+      <w:commentRangeEnd w:id="14"/>
+      <w:r>
+        <w:rPr>
+          <w:rStyle w:val="CommentReference"/>
+        </w:rPr>
+        <w:commentReference w:id="14"/>
+      </w:r>
+      <w:r>
+        <w:rPr>
+          <w:sz w:val="28"/>
+          <w:szCs w:val="28"/>
+        </w:rPr>
         <w:t xml:space="preserve"> and Lifecycle Management </w:t>
       </w:r>
     </w:p>
@@ -853,20 +1082,44 @@
         <w:jc w:val="both"/>
       </w:pPr>
       <w:r>
-        <w:t xml:space="preserve"> API versioning and backward compatibility</w:t>
-      </w:r>
-    </w:p>
-    <w:p>
-      <w:pPr>
-        <w:jc w:val="both"/>
-      </w:pPr>
-      <w:r>
         <w:t xml:space="preserve"> </w:t>
       </w:r>
       <w:r>
         <w:rPr>
           <w:color w:val="FF0000"/>
         </w:rPr>
+        <w:t>ENRI</w:t>
+      </w:r>
+      <w:r>
+        <w:rPr>
+          <w:color w:val="FF0000"/>
+        </w:rPr>
+        <w:t>K</w:t>
+      </w:r>
+      <w:r>
+        <w:rPr>
+          <w:color w:val="FF0000"/>
+        </w:rPr>
+        <w:t>O</w:t>
+      </w:r>
+      <w:r>
+        <w:t xml:space="preserve">: </w:t>
+      </w:r>
+      <w:r>
+        <w:t>API versioning and backward compatibility</w:t>
+      </w:r>
+    </w:p>
+    <w:p>
+      <w:pPr>
+        <w:jc w:val="both"/>
+      </w:pPr>
+      <w:r>
+        <w:t xml:space="preserve"> </w:t>
+      </w:r>
+      <w:r>
+        <w:rPr>
+          <w:color w:val="FF0000"/>
+        </w:rPr>
         <w:t xml:space="preserve">JIRI: </w:t>
       </w:r>
       <w:r>
@@ -878,6 +1131,15 @@
         <w:jc w:val="both"/>
       </w:pPr>
       <w:r>
+        <w:rPr>
+          <w:color w:val="FF0000"/>
+        </w:rPr>
+        <w:t>ADAM</w:t>
+      </w:r>
+      <w:r>
+        <w:t xml:space="preserve">: </w:t>
+      </w:r>
+      <w:r>
         <w:t xml:space="preserve"> Documentation standards (OpenAPI/Swagger, ADRs)</w:t>
       </w:r>
     </w:p>
@@ -886,13 +1148,40 @@
         <w:jc w:val="both"/>
       </w:pPr>
       <w:r>
-        <w:t xml:space="preserve"> Long-term maintainability and scalability</w:t>
-      </w:r>
-    </w:p>
-    <w:p>
-      <w:pPr>
-        <w:jc w:val="both"/>
-      </w:pPr>
+        <w:rPr>
+          <w:color w:val="FF0000"/>
+        </w:rPr>
+        <w:t>ENRI</w:t>
+      </w:r>
+      <w:r>
+        <w:rPr>
+          <w:color w:val="FF0000"/>
+        </w:rPr>
+        <w:t>K</w:t>
+      </w:r>
+      <w:r>
+        <w:rPr>
+          <w:color w:val="FF0000"/>
+        </w:rPr>
+        <w:t>O</w:t>
+      </w:r>
+      <w:r>
+        <w:t xml:space="preserve">: </w:t>
+      </w:r>
+      <w:r>
+        <w:t>Long-term maintainability and scalability</w:t>
+      </w:r>
+    </w:p>
+    <w:p>
+      <w:pPr>
+        <w:jc w:val="both"/>
+      </w:pPr>
+      <w:r>
+        <w:rPr>
+          <w:color w:val="FF0000"/>
+        </w:rPr>
+        <w:t xml:space="preserve">EUGENE: </w:t>
+      </w:r>
       <w:r>
         <w:t>Application Retirement</w:t>
       </w:r>
@@ -928,15 +1217,7 @@
         <w:jc w:val="both"/>
       </w:pPr>
       <w:r>
-        <w:t xml:space="preserve">edge computing (embedded software, IoT – </w:t>
-      </w:r>
-      <w:proofErr w:type="spellStart"/>
-      <w:r>
-        <w:t>Hardwario</w:t>
-      </w:r>
-      <w:proofErr w:type="spellEnd"/>
-      <w:r>
-        <w:t>)</w:t>
+        <w:t>edge computing (embedded software, IoT – Hardwario)</w:t>
       </w:r>
     </w:p>
     <w:p>

</xml_diff>